<commit_message>
Widened and deepened the neural network, created batch of 100 initial states (pushed after running), cleaned up code, ran. Results plots are in the Results_Figures folder. Initial draft of report is uploaded for documentation of the problem formulation, convergence, and optimal solutions (deliverables of the project).
</commit_message>
<xml_diff>
--- a/MAE598_Project1_Report.docx
+++ b/MAE598_Project1_Report.docx
@@ -27,13 +27,8 @@
       <w:r>
         <w:t xml:space="preserve"> utilized to solve this optimal control problem. </w:t>
       </w:r>
-      <w:proofErr w:type="gramStart"/>
-      <w:r>
-        <w:t>In particular, a</w:t>
-      </w:r>
-      <w:proofErr w:type="gramEnd"/>
-      <w:r>
-        <w:t xml:space="preserve"> neural network is designed to control the rocket thrusters to ensure the rocket lands upright with zero </w:t>
+      <w:r>
+        <w:t xml:space="preserve">In particular, a neural network is designed to control the rocket thrusters to ensure the rocket lands upright with zero </w:t>
       </w:r>
       <w:r>
         <w:t>linear</w:t>
@@ -59,24 +54,13 @@
         <w:t>a possible</w:t>
       </w:r>
       <w:r>
-        <w:t xml:space="preserve"> initial state, </w:t>
-      </w:r>
-      <w:proofErr w:type="gramStart"/>
-      <w:r>
-        <w:t>x(</w:t>
-      </w:r>
-      <w:proofErr w:type="gramEnd"/>
-      <w:r>
-        <w:t xml:space="preserve">0), is shown visually in </w:t>
+        <w:t xml:space="preserve"> initial state, x(0), is shown visually in </w:t>
       </w:r>
       <w:r>
         <w:fldChar w:fldCharType="begin"/>
       </w:r>
       <w:r>
-        <w:instrText xml:space="preserve"> REF _Ref117058770 \h </w:instrText>
-      </w:r>
-      <w:r>
-        <w:instrText xml:space="preserve"> \* MERGEFORMAT </w:instrText>
+        <w:instrText xml:space="preserve"> REF _Ref117058770 \h  \* MERGEFORMAT </w:instrText>
       </w:r>
       <w:r>
         <w:fldChar w:fldCharType="separate"/>
@@ -310,6 +294,9 @@
         <w:jc w:val="both"/>
       </w:pPr>
       <w:r>
+        <w:rPr>
+          <w:noProof/>
+        </w:rPr>
         <w:lastRenderedPageBreak/>
         <w:drawing>
           <wp:inline distT="0" distB="0" distL="0" distR="0" wp14:anchorId="6F03AB7B" wp14:editId="7AD6754E">
@@ -398,15 +385,7 @@
       </w:r>
       <w:bookmarkEnd w:id="0"/>
       <w:r>
-        <w:t xml:space="preserve">: Initial rocket state, </w:t>
-      </w:r>
-      <w:proofErr w:type="gramStart"/>
-      <w:r>
-        <w:t>x(</w:t>
-      </w:r>
-      <w:proofErr w:type="gramEnd"/>
-      <w:r>
-        <w:t>0)</w:t>
+        <w:t>: Initial rocket state, x(0)</w:t>
       </w:r>
     </w:p>
     <w:p>
@@ -477,10 +456,7 @@
         <w:t>ω</w:t>
       </w:r>
       <w:r>
-        <w:t>(t)</w:t>
-      </w:r>
-      <w:r>
-        <w:t xml:space="preserve"> could be either positive or negative</w:t>
+        <w:t>(t) could be either positive or negative</w:t>
       </w:r>
       <w:r>
         <w:t>, indicating that either the right or left thruster is on, but not both</w:t>
@@ -811,6 +787,9 @@
         <w:jc w:val="both"/>
       </w:pPr>
       <w:r>
+        <w:rPr>
+          <w:noProof/>
+        </w:rPr>
         <w:drawing>
           <wp:inline distT="0" distB="0" distL="0" distR="0" wp14:anchorId="105F39A2" wp14:editId="3032BEEA">
             <wp:extent cx="2611896" cy="3472405"/>
@@ -930,18 +909,21 @@
         <w:t>determined from the acceleration (Eq. (6)), the first action output of the neural network (hence the index 0). Similarly, Eq. (9) determines the angular acceleration (the second output of the neural network, index 1), which will determine the angular velocity in Eq. (8). Then, this angular velocity will determine the angle relative to vertical in Eq. (7).</w:t>
       </w:r>
       <w:r>
-        <w:t xml:space="preserve"> Clearly, this is an unconstrained optimization problem with respect to </w:t>
-      </w:r>
-      <w:proofErr w:type="gramStart"/>
-      <w:r>
-        <w:t>θ, since</w:t>
-      </w:r>
-      <w:proofErr w:type="gramEnd"/>
-      <w:r>
-        <w:t xml:space="preserve"> all states are determined by the output of the neural network.</w:t>
-      </w:r>
-    </w:p>
-    <w:p/>
+        <w:t xml:space="preserve"> Clearly, this is an unconstrained optimization problem with respect to θ, since all states are determined by the output</w:t>
+      </w:r>
+      <w:r>
+        <w:t>s</w:t>
+      </w:r>
+      <w:r>
+        <w:t xml:space="preserve"> of the neural network</w:t>
+      </w:r>
+      <w:r>
+        <w:t xml:space="preserve"> (a(t) and α(t))</w:t>
+      </w:r>
+      <w:r>
+        <w:t>.</w:t>
+      </w:r>
+    </w:p>
     <w:p>
       <w:pPr>
         <w:rPr>
@@ -1055,19 +1037,7 @@
             <w:rPr>
               <w:rFonts w:ascii="Cambria Math" w:hAnsi="Cambria Math"/>
             </w:rPr>
-            <m:t xml:space="preserve">                                                                                                                                 </m:t>
-          </m:r>
-          <m:r>
-            <w:rPr>
-              <w:rFonts w:ascii="Cambria Math" w:hAnsi="Cambria Math"/>
-            </w:rPr>
-            <m:t xml:space="preserve">                </m:t>
-          </m:r>
-          <m:r>
-            <w:rPr>
-              <w:rFonts w:ascii="Cambria Math" w:hAnsi="Cambria Math"/>
-            </w:rPr>
-            <m:t>(3)</m:t>
+            <m:t xml:space="preserve">                                                                                                                                                 (3)</m:t>
           </m:r>
         </m:oMath>
       </m:oMathPara>
@@ -1165,31 +1135,7 @@
             <w:rPr>
               <w:rFonts w:ascii="Cambria Math" w:hAnsi="Cambria Math"/>
             </w:rPr>
-            <m:t>t ∀</m:t>
-          </m:r>
-          <m:r>
-            <w:rPr>
-              <w:rFonts w:ascii="Cambria Math" w:hAnsi="Cambria Math"/>
-            </w:rPr>
-            <m:t xml:space="preserve"> t=1, …, T-1</m:t>
-          </m:r>
-          <m:r>
-            <w:rPr>
-              <w:rFonts w:ascii="Cambria Math" w:hAnsi="Cambria Math"/>
-            </w:rPr>
-            <m:t xml:space="preserve">                                                                 </m:t>
-          </m:r>
-          <m:r>
-            <w:rPr>
-              <w:rFonts w:ascii="Cambria Math" w:hAnsi="Cambria Math"/>
-            </w:rPr>
-            <m:t xml:space="preserve">                       </m:t>
-          </m:r>
-          <m:r>
-            <w:rPr>
-              <w:rFonts w:ascii="Cambria Math" w:hAnsi="Cambria Math"/>
-            </w:rPr>
-            <m:t>(4)</m:t>
+            <m:t>t ∀ t=1, …, T-1                                                                                        (4)</m:t>
           </m:r>
         </m:oMath>
       </m:oMathPara>
@@ -1409,19 +1355,7 @@
             <w:rPr>
               <w:rFonts w:ascii="Cambria Math" w:hAnsi="Cambria Math"/>
             </w:rPr>
-            <m:t>[0]</m:t>
-          </m:r>
-          <m:r>
-            <w:rPr>
-              <w:rFonts w:ascii="Cambria Math" w:hAnsi="Cambria Math"/>
-            </w:rPr>
-            <m:t xml:space="preserve"> ∀ t=1, …, T-1                                                                                        </m:t>
-          </m:r>
-          <m:r>
-            <w:rPr>
-              <w:rFonts w:ascii="Cambria Math" w:hAnsi="Cambria Math"/>
-            </w:rPr>
-            <m:t xml:space="preserve">             (6)</m:t>
+            <m:t>[0] ∀ t=1, …, T-1                                                                                                     (6)</m:t>
           </m:r>
         </m:oMath>
       </m:oMathPara>
@@ -1486,13 +1420,7 @@
             <w:rPr>
               <w:rFonts w:ascii="Cambria Math" w:hAnsi="Cambria Math"/>
             </w:rPr>
-            <m:t>+</m:t>
-          </m:r>
-          <m:r>
-            <w:rPr>
-              <w:rFonts w:ascii="Cambria Math" w:hAnsi="Cambria Math"/>
-            </w:rPr>
-            <m:t>ω</m:t>
+            <m:t>+ω</m:t>
           </m:r>
           <m:d>
             <m:dPr>
@@ -1525,31 +1453,7 @@
             <w:rPr>
               <w:rFonts w:ascii="Cambria Math" w:hAnsi="Cambria Math"/>
             </w:rPr>
-            <m:t xml:space="preserve">t ∀ t=1, …, T-1                                  </m:t>
-          </m:r>
-          <m:r>
-            <w:rPr>
-              <w:rFonts w:ascii="Cambria Math" w:hAnsi="Cambria Math"/>
-            </w:rPr>
-            <m:t xml:space="preserve"> </m:t>
-          </m:r>
-          <m:r>
-            <w:rPr>
-              <w:rFonts w:ascii="Cambria Math" w:hAnsi="Cambria Math"/>
-            </w:rPr>
-            <m:t xml:space="preserve">                                                   (</m:t>
-          </m:r>
-          <m:r>
-            <w:rPr>
-              <w:rFonts w:ascii="Cambria Math" w:hAnsi="Cambria Math"/>
-            </w:rPr>
-            <m:t>7</m:t>
-          </m:r>
-          <m:r>
-            <w:rPr>
-              <w:rFonts w:ascii="Cambria Math" w:hAnsi="Cambria Math"/>
-            </w:rPr>
-            <m:t>)</m:t>
+            <m:t>t ∀ t=1, …, T-1                                                                                      (7)</m:t>
           </m:r>
         </m:oMath>
       </m:oMathPara>
@@ -1620,13 +1524,7 @@
             <w:rPr>
               <w:rFonts w:ascii="Cambria Math" w:eastAsiaTheme="minorEastAsia" w:hAnsi="Cambria Math"/>
             </w:rPr>
-            <m:t>+</m:t>
-          </m:r>
-          <m:r>
-            <w:rPr>
-              <w:rFonts w:ascii="Cambria Math" w:eastAsiaTheme="minorEastAsia" w:hAnsi="Cambria Math"/>
-            </w:rPr>
-            <m:t>α</m:t>
+            <m:t>+α</m:t>
           </m:r>
           <m:d>
             <m:dPr>
@@ -1671,19 +1569,7 @@
             <w:rPr>
               <w:rFonts w:ascii="Cambria Math" w:eastAsiaTheme="minorEastAsia" w:hAnsi="Cambria Math"/>
             </w:rPr>
-            <m:t>(</m:t>
-          </m:r>
-          <m:r>
-            <w:rPr>
-              <w:rFonts w:ascii="Cambria Math" w:eastAsiaTheme="minorEastAsia" w:hAnsi="Cambria Math"/>
-            </w:rPr>
-            <m:t>8</m:t>
-          </m:r>
-          <m:r>
-            <w:rPr>
-              <w:rFonts w:ascii="Cambria Math" w:eastAsiaTheme="minorEastAsia" w:hAnsi="Cambria Math"/>
-            </w:rPr>
-            <m:t>)</m:t>
+            <m:t>(8)</m:t>
           </m:r>
         </m:oMath>
       </m:oMathPara>
@@ -1790,31 +1676,7 @@
             <w:rPr>
               <w:rFonts w:ascii="Cambria Math" w:hAnsi="Cambria Math"/>
             </w:rPr>
-            <m:t>[</m:t>
-          </m:r>
-          <m:r>
-            <w:rPr>
-              <w:rFonts w:ascii="Cambria Math" w:hAnsi="Cambria Math"/>
-            </w:rPr>
-            <m:t>1</m:t>
-          </m:r>
-          <m:r>
-            <w:rPr>
-              <w:rFonts w:ascii="Cambria Math" w:hAnsi="Cambria Math"/>
-            </w:rPr>
-            <m:t>] ∀ t=1, …, T-1                                                                                                   (</m:t>
-          </m:r>
-          <m:r>
-            <w:rPr>
-              <w:rFonts w:ascii="Cambria Math" w:hAnsi="Cambria Math"/>
-            </w:rPr>
-            <m:t>9</m:t>
-          </m:r>
-          <m:r>
-            <w:rPr>
-              <w:rFonts w:ascii="Cambria Math" w:hAnsi="Cambria Math"/>
-            </w:rPr>
-            <m:t>)</m:t>
+            <m:t>[1] ∀ t=1, …, T-1                                                                                                   (9)</m:t>
           </m:r>
         </m:oMath>
       </m:oMathPara>
@@ -1822,23 +1684,165 @@
     <w:p/>
     <w:p>
       <w:r>
-        <w:t xml:space="preserve">The neural network programmed in this problem has 4 </w:t>
-      </w:r>
-      <w:commentRangeStart w:id="2"/>
-      <w:r>
-        <w:t>layers</w:t>
-      </w:r>
-      <w:commentRangeEnd w:id="2"/>
-      <w:r>
-        <w:rPr>
-          <w:rStyle w:val="CommentReference"/>
-        </w:rPr>
-        <w:commentReference w:id="2"/>
+        <w:t>The assumptions in this problem formulation are as follows:</w:t>
+      </w:r>
+    </w:p>
+    <w:p>
+      <w:pPr>
+        <w:pStyle w:val="ListParagraph"/>
+        <w:numPr>
+          <w:ilvl w:val="0"/>
+          <w:numId w:val="2"/>
+        </w:numPr>
+      </w:pPr>
+      <w:r>
+        <w:t>The rocket does not experience any viscous drag forces.</w:t>
+      </w:r>
+    </w:p>
+    <w:p>
+      <w:pPr>
+        <w:pStyle w:val="ListParagraph"/>
+        <w:numPr>
+          <w:ilvl w:val="0"/>
+          <w:numId w:val="2"/>
+        </w:numPr>
+      </w:pPr>
+      <w:r>
+        <w:t>The rocket’s orientation into the page is vertical.</w:t>
+      </w:r>
+    </w:p>
+    <w:p>
+      <w:pPr>
+        <w:pStyle w:val="ListParagraph"/>
+        <w:numPr>
+          <w:ilvl w:val="0"/>
+          <w:numId w:val="2"/>
+        </w:numPr>
+      </w:pPr>
+      <w:r>
+        <w:t>The rocket can overshoot the landing platform (vertically) and still land safely.</w:t>
+      </w:r>
+    </w:p>
+    <w:p>
+      <w:pPr>
+        <w:pStyle w:val="ListParagraph"/>
+        <w:numPr>
+          <w:ilvl w:val="0"/>
+          <w:numId w:val="2"/>
+        </w:numPr>
+      </w:pPr>
+      <w:r>
+        <w:t>The rocket’s i</w:t>
+      </w:r>
+      <w:r>
+        <w:t>nitial vertical position is between [0, 5]</w:t>
       </w:r>
       <w:r>
         <w:t>.</w:t>
       </w:r>
     </w:p>
+    <w:p>
+      <w:pPr>
+        <w:pStyle w:val="ListParagraph"/>
+        <w:numPr>
+          <w:ilvl w:val="0"/>
+          <w:numId w:val="2"/>
+        </w:numPr>
+      </w:pPr>
+      <w:r>
+        <w:t xml:space="preserve">The rocket’s initial </w:t>
+      </w:r>
+      <w:r>
+        <w:t>velocity</w:t>
+      </w:r>
+      <w:r>
+        <w:t xml:space="preserve"> is between [</w:t>
+      </w:r>
+      <w:r>
+        <w:t>-0.2</w:t>
+      </w:r>
+      <w:r>
+        <w:t xml:space="preserve">0, </w:t>
+      </w:r>
+      <w:r>
+        <w:t>0</w:t>
+      </w:r>
+      <w:r>
+        <w:t>]</w:t>
+      </w:r>
+      <w:r>
+        <w:t>.</w:t>
+      </w:r>
+    </w:p>
+    <w:p>
+      <w:pPr>
+        <w:pStyle w:val="ListParagraph"/>
+        <w:numPr>
+          <w:ilvl w:val="0"/>
+          <w:numId w:val="2"/>
+        </w:numPr>
+      </w:pPr>
+      <w:r>
+        <w:lastRenderedPageBreak/>
+        <w:t xml:space="preserve">The rocket’s initial </w:t>
+      </w:r>
+      <w:r>
+        <w:t>angular orientation</w:t>
+      </w:r>
+      <w:r>
+        <w:t xml:space="preserve"> is between [</w:t>
+      </w:r>
+      <w:r>
+        <w:t>-1, 1</w:t>
+      </w:r>
+      <w:r>
+        <w:t>]</w:t>
+      </w:r>
+      <w:r>
+        <w:t>.</w:t>
+      </w:r>
+    </w:p>
+    <w:p>
+      <w:pPr>
+        <w:pStyle w:val="ListParagraph"/>
+        <w:numPr>
+          <w:ilvl w:val="0"/>
+          <w:numId w:val="2"/>
+        </w:numPr>
+      </w:pPr>
+      <w:r>
+        <w:t xml:space="preserve">The rocket’s initial </w:t>
+      </w:r>
+      <w:r>
+        <w:t xml:space="preserve">angular </w:t>
+      </w:r>
+      <w:r>
+        <w:t>velocity is between [-</w:t>
+      </w:r>
+      <w:r>
+        <w:t>1, 1</w:t>
+      </w:r>
+      <w:r>
+        <w:t>]</w:t>
+      </w:r>
+      <w:r>
+        <w:t>.</w:t>
+      </w:r>
+    </w:p>
+    <w:p>
+      <w:r>
+        <w:t>A batch of 100 random</w:t>
+      </w:r>
+      <w:r>
+        <w:t xml:space="preserve"> initial</w:t>
+      </w:r>
+      <w:r>
+        <w:t xml:space="preserve"> states </w:t>
+      </w:r>
+      <w:r>
+        <w:t>between the bounds of initial states are optimized and selected results are presented in the following section.</w:t>
+      </w:r>
+    </w:p>
     <w:p/>
     <w:p>
       <w:pPr>
@@ -1847,6 +1851,766 @@
       <w:r>
         <w:t>RESULTS AND DISCUSSION</w:t>
       </w:r>
+    </w:p>
+    <w:p>
+      <w:r>
+        <w:t>One solution presented an initial state, x0 = [0.1004, -0.1383, 0.2633, 0.8060]</w:t>
+      </w:r>
+      <w:r>
+        <w:t xml:space="preserve"> and required 38 gradient descent iterations to converge, shown in </w:t>
+      </w:r>
+      <w:r>
+        <w:fldChar w:fldCharType="begin"/>
+      </w:r>
+      <w:r>
+        <w:instrText xml:space="preserve"> REF _Ref117337673 \h </w:instrText>
+      </w:r>
+      <w:r>
+        <w:instrText xml:space="preserve"> \* MERGEFORMAT </w:instrText>
+      </w:r>
+      <w:r>
+        <w:fldChar w:fldCharType="separate"/>
+      </w:r>
+      <w:r>
+        <w:t xml:space="preserve">Figure </w:t>
+      </w:r>
+      <w:r>
+        <w:rPr>
+          <w:noProof/>
+        </w:rPr>
+        <w:t>3</w:t>
+      </w:r>
+      <w:r>
+        <w:fldChar w:fldCharType="end"/>
+      </w:r>
+      <w:r>
+        <w:t>. This figure shows the controller vertically overshoot the landing platform, landing velocity, and angular velocity. However, the solution converges to the angular position (vertical) without overshoot. This is not a preferred solution</w:t>
+      </w:r>
+      <w:r>
+        <w:t xml:space="preserve"> due to 3 states overshooting the desired final state.</w:t>
+      </w:r>
+      <w:r>
+        <w:t xml:space="preserve"> Furthermore, the initial state did not set up the rocket for a feasible solution: the rocket was traveling downward with a magnitude of 0.1383 at a position of 0.1004 off the platform and the rocket’s vertical thruster acceleration is merely </w:t>
+      </w:r>
+      <w:r>
+        <w:t>0.18. As such, the rocket would not have been able to land without some vertical overshoot.</w:t>
+      </w:r>
+    </w:p>
+    <w:p>
+      <w:r>
+        <w:rPr>
+          <w:noProof/>
+        </w:rPr>
+        <w:lastRenderedPageBreak/>
+        <w:drawing>
+          <wp:inline distT="0" distB="0" distL="0" distR="0" wp14:anchorId="4A6B9F11" wp14:editId="23A4762E">
+            <wp:extent cx="5480685" cy="3941445"/>
+            <wp:effectExtent l="0" t="0" r="5715" b="1905"/>
+            <wp:docPr id="3" name="Picture 3" descr="Chart&#10;&#10;Description automatically generated with medium confidence"/>
+            <wp:cNvGraphicFramePr>
+              <a:graphicFrameLocks xmlns:a="http://schemas.openxmlformats.org/drawingml/2006/main" noChangeAspect="1"/>
+            </wp:cNvGraphicFramePr>
+            <a:graphic xmlns:a="http://schemas.openxmlformats.org/drawingml/2006/main">
+              <a:graphicData uri="http://schemas.openxmlformats.org/drawingml/2006/picture">
+                <pic:pic xmlns:pic="http://schemas.openxmlformats.org/drawingml/2006/picture">
+                  <pic:nvPicPr>
+                    <pic:cNvPr id="3" name="Picture 3" descr="Chart&#10;&#10;Description automatically generated with medium confidence"/>
+                    <pic:cNvPicPr>
+                      <a:picLocks noChangeAspect="1" noChangeArrowheads="1"/>
+                    </pic:cNvPicPr>
+                  </pic:nvPicPr>
+                  <pic:blipFill>
+                    <a:blip r:embed="rId13" cstate="print">
+                      <a:extLst>
+                        <a:ext uri="{28A0092B-C50C-407E-A947-70E740481C1C}">
+                          <a14:useLocalDpi xmlns:a14="http://schemas.microsoft.com/office/drawing/2010/main" val="0"/>
+                        </a:ext>
+                      </a:extLst>
+                    </a:blip>
+                    <a:srcRect/>
+                    <a:stretch>
+                      <a:fillRect/>
+                    </a:stretch>
+                  </pic:blipFill>
+                  <pic:spPr bwMode="auto">
+                    <a:xfrm>
+                      <a:off x="0" y="0"/>
+                      <a:ext cx="5480685" cy="3941445"/>
+                    </a:xfrm>
+                    <a:prstGeom prst="rect">
+                      <a:avLst/>
+                    </a:prstGeom>
+                    <a:noFill/>
+                    <a:ln>
+                      <a:noFill/>
+                    </a:ln>
+                  </pic:spPr>
+                </pic:pic>
+              </a:graphicData>
+            </a:graphic>
+          </wp:inline>
+        </w:drawing>
+      </w:r>
+    </w:p>
+    <w:p>
+      <w:pPr>
+        <w:ind w:firstLine="0"/>
+      </w:pPr>
+      <w:bookmarkStart w:id="2" w:name="_Ref117337673"/>
+      <w:r>
+        <w:rPr>
+          <w:b/>
+          <w:bCs/>
+        </w:rPr>
+        <w:t xml:space="preserve">Figure </w:t>
+      </w:r>
+      <w:r>
+        <w:rPr>
+          <w:b/>
+          <w:bCs/>
+        </w:rPr>
+        <w:fldChar w:fldCharType="begin"/>
+      </w:r>
+      <w:r>
+        <w:rPr>
+          <w:b/>
+          <w:bCs/>
+        </w:rPr>
+        <w:instrText xml:space="preserve"> SEQ Figure \* ARABIC </w:instrText>
+      </w:r>
+      <w:r>
+        <w:rPr>
+          <w:b/>
+          <w:bCs/>
+        </w:rPr>
+        <w:fldChar w:fldCharType="separate"/>
+      </w:r>
+      <w:r>
+        <w:rPr>
+          <w:b/>
+          <w:bCs/>
+          <w:noProof/>
+        </w:rPr>
+        <w:t>3</w:t>
+      </w:r>
+      <w:r>
+        <w:rPr>
+          <w:b/>
+          <w:bCs/>
+        </w:rPr>
+        <w:fldChar w:fldCharType="end"/>
+      </w:r>
+      <w:bookmarkEnd w:id="2"/>
+      <w:r>
+        <w:t>: Convergence of initial position (0.1004), initial velocity (-0.1383), initial angular orientation (0.2633), and initial angular velocity (0.8060) to a final position, x = [0, 0, 0, 0] in 38 gradient descent steps.</w:t>
+      </w:r>
+    </w:p>
+    <w:p>
+      <w:pPr>
+        <w:ind w:firstLine="0"/>
+      </w:pPr>
+    </w:p>
+    <w:p>
+      <w:r>
+        <w:t xml:space="preserve">Another solution, with an initial state further from the desired state (x0 = [1.8448, -0.0296, 0.9505, 0.6765]), converged in 140 gradient descent steps and the results are shown in </w:t>
+      </w:r>
+      <w:r>
+        <w:fldChar w:fldCharType="begin"/>
+      </w:r>
+      <w:r>
+        <w:instrText xml:space="preserve"> REF _Ref117337780 \h </w:instrText>
+      </w:r>
+      <w:r>
+        <w:instrText xml:space="preserve"> \* MERGEFORMAT </w:instrText>
+      </w:r>
+      <w:r>
+        <w:fldChar w:fldCharType="separate"/>
+      </w:r>
+      <w:r>
+        <w:t xml:space="preserve">Figure </w:t>
+      </w:r>
+      <w:r>
+        <w:rPr>
+          <w:noProof/>
+        </w:rPr>
+        <w:t>4</w:t>
+      </w:r>
+      <w:r>
+        <w:fldChar w:fldCharType="end"/>
+      </w:r>
+      <w:r>
+        <w:t>.</w:t>
+      </w:r>
+      <w:r>
+        <w:t xml:space="preserve"> Contrary to the results shown in </w:t>
+      </w:r>
+      <w:r>
+        <w:fldChar w:fldCharType="begin"/>
+      </w:r>
+      <w:r>
+        <w:instrText xml:space="preserve"> REF _Ref117337673 \h </w:instrText>
+      </w:r>
+      <w:r>
+        <w:instrText xml:space="preserve"> \* MERGEFORMAT </w:instrText>
+      </w:r>
+      <w:r>
+        <w:fldChar w:fldCharType="separate"/>
+      </w:r>
+      <w:r>
+        <w:t xml:space="preserve">Figure </w:t>
+      </w:r>
+      <w:r>
+        <w:rPr>
+          <w:noProof/>
+        </w:rPr>
+        <w:t>3</w:t>
+      </w:r>
+      <w:r>
+        <w:fldChar w:fldCharType="end"/>
+      </w:r>
+      <w:r>
+        <w:t xml:space="preserve">, this plot only overshoots the angular position and angular velocity, without overshoot of the vertical position or velocity. As such, this solution is preferred to the solution in </w:t>
+      </w:r>
+      <w:r>
+        <w:fldChar w:fldCharType="begin"/>
+      </w:r>
+      <w:r>
+        <w:instrText xml:space="preserve"> REF _Ref117337673 \h </w:instrText>
+      </w:r>
+      <w:r>
+        <w:instrText xml:space="preserve"> \* MERGEFORMAT </w:instrText>
+      </w:r>
+      <w:r>
+        <w:fldChar w:fldCharType="separate"/>
+      </w:r>
+      <w:r>
+        <w:t xml:space="preserve">Figure </w:t>
+      </w:r>
+      <w:r>
+        <w:rPr>
+          <w:noProof/>
+        </w:rPr>
+        <w:t>3</w:t>
+      </w:r>
+      <w:r>
+        <w:fldChar w:fldCharType="end"/>
+      </w:r>
+      <w:r>
+        <w:t>.</w:t>
+      </w:r>
+    </w:p>
+    <w:p/>
+    <w:p>
+      <w:r>
+        <w:rPr>
+          <w:noProof/>
+        </w:rPr>
+        <w:lastRenderedPageBreak/>
+        <w:drawing>
+          <wp:inline distT="0" distB="0" distL="0" distR="0" wp14:anchorId="40A93552" wp14:editId="2D5122E0">
+            <wp:extent cx="5283835" cy="3941445"/>
+            <wp:effectExtent l="0" t="0" r="0" b="1905"/>
+            <wp:docPr id="4" name="Picture 4" descr="Chart&#10;&#10;Description automatically generated"/>
+            <wp:cNvGraphicFramePr>
+              <a:graphicFrameLocks xmlns:a="http://schemas.openxmlformats.org/drawingml/2006/main" noChangeAspect="1"/>
+            </wp:cNvGraphicFramePr>
+            <a:graphic xmlns:a="http://schemas.openxmlformats.org/drawingml/2006/main">
+              <a:graphicData uri="http://schemas.openxmlformats.org/drawingml/2006/picture">
+                <pic:pic xmlns:pic="http://schemas.openxmlformats.org/drawingml/2006/picture">
+                  <pic:nvPicPr>
+                    <pic:cNvPr id="4" name="Picture 4" descr="Chart&#10;&#10;Description automatically generated"/>
+                    <pic:cNvPicPr>
+                      <a:picLocks noChangeAspect="1" noChangeArrowheads="1"/>
+                    </pic:cNvPicPr>
+                  </pic:nvPicPr>
+                  <pic:blipFill>
+                    <a:blip r:embed="rId14" cstate="print">
+                      <a:extLst>
+                        <a:ext uri="{28A0092B-C50C-407E-A947-70E740481C1C}">
+                          <a14:useLocalDpi xmlns:a14="http://schemas.microsoft.com/office/drawing/2010/main" val="0"/>
+                        </a:ext>
+                      </a:extLst>
+                    </a:blip>
+                    <a:srcRect/>
+                    <a:stretch>
+                      <a:fillRect/>
+                    </a:stretch>
+                  </pic:blipFill>
+                  <pic:spPr bwMode="auto">
+                    <a:xfrm>
+                      <a:off x="0" y="0"/>
+                      <a:ext cx="5283835" cy="3941445"/>
+                    </a:xfrm>
+                    <a:prstGeom prst="rect">
+                      <a:avLst/>
+                    </a:prstGeom>
+                    <a:noFill/>
+                    <a:ln>
+                      <a:noFill/>
+                    </a:ln>
+                  </pic:spPr>
+                </pic:pic>
+              </a:graphicData>
+            </a:graphic>
+          </wp:inline>
+        </w:drawing>
+      </w:r>
+    </w:p>
+    <w:p>
+      <w:pPr>
+        <w:ind w:firstLine="0"/>
+      </w:pPr>
+      <w:bookmarkStart w:id="3" w:name="_Ref117337780"/>
+      <w:r>
+        <w:rPr>
+          <w:b/>
+          <w:bCs/>
+        </w:rPr>
+        <w:t xml:space="preserve">Figure </w:t>
+      </w:r>
+      <w:r>
+        <w:rPr>
+          <w:b/>
+          <w:bCs/>
+        </w:rPr>
+        <w:fldChar w:fldCharType="begin"/>
+      </w:r>
+      <w:r>
+        <w:rPr>
+          <w:b/>
+          <w:bCs/>
+        </w:rPr>
+        <w:instrText xml:space="preserve"> SEQ Figure \* ARABIC </w:instrText>
+      </w:r>
+      <w:r>
+        <w:rPr>
+          <w:b/>
+          <w:bCs/>
+        </w:rPr>
+        <w:fldChar w:fldCharType="separate"/>
+      </w:r>
+      <w:r>
+        <w:rPr>
+          <w:b/>
+          <w:bCs/>
+          <w:noProof/>
+        </w:rPr>
+        <w:t>4</w:t>
+      </w:r>
+      <w:r>
+        <w:rPr>
+          <w:b/>
+          <w:bCs/>
+        </w:rPr>
+        <w:fldChar w:fldCharType="end"/>
+      </w:r>
+      <w:bookmarkEnd w:id="3"/>
+      <w:r>
+        <w:t xml:space="preserve">: </w:t>
+      </w:r>
+      <w:r>
+        <w:t>Convergence of initial position (</w:t>
+      </w:r>
+      <w:r>
+        <w:t>1.8448</w:t>
+      </w:r>
+      <w:r>
+        <w:t>), initial velocity (-0.</w:t>
+      </w:r>
+      <w:r>
+        <w:t>0296</w:t>
+      </w:r>
+      <w:r>
+        <w:t>), initial angular orientation (0.</w:t>
+      </w:r>
+      <w:r>
+        <w:t>9505</w:t>
+      </w:r>
+      <w:r>
+        <w:t>), and initial angular velocity (0.</w:t>
+      </w:r>
+      <w:r>
+        <w:t>6765</w:t>
+      </w:r>
+      <w:r>
+        <w:t xml:space="preserve">) to a final position, x = [0, 0, 0, 0] in </w:t>
+      </w:r>
+      <w:r>
+        <w:t>140</w:t>
+      </w:r>
+      <w:r>
+        <w:t xml:space="preserve"> gradient descent steps.</w:t>
+      </w:r>
+    </w:p>
+    <w:p>
+      <w:pPr>
+        <w:ind w:firstLine="0"/>
+      </w:pPr>
+    </w:p>
+    <w:p>
+      <w:pPr>
+        <w:ind w:firstLine="0"/>
+      </w:pPr>
+      <w:r>
+        <w:t xml:space="preserve">The next solution, presented in </w:t>
+      </w:r>
+      <w:r>
+        <w:rPr>
+          <w:highlight w:val="yellow"/>
+        </w:rPr>
+        <w:fldChar w:fldCharType="begin"/>
+      </w:r>
+      <w:r>
+        <w:instrText xml:space="preserve"> REF _Ref117339584 \h </w:instrText>
+      </w:r>
+      <w:r>
+        <w:rPr>
+          <w:highlight w:val="yellow"/>
+        </w:rPr>
+      </w:r>
+      <w:r>
+        <w:rPr>
+          <w:highlight w:val="yellow"/>
+        </w:rPr>
+        <w:instrText xml:space="preserve"> \* MERGEFORMAT </w:instrText>
+      </w:r>
+      <w:r>
+        <w:rPr>
+          <w:highlight w:val="yellow"/>
+        </w:rPr>
+        <w:fldChar w:fldCharType="separate"/>
+      </w:r>
+      <w:r>
+        <w:t xml:space="preserve">Figure </w:t>
+      </w:r>
+      <w:r>
+        <w:rPr>
+          <w:noProof/>
+        </w:rPr>
+        <w:t>5</w:t>
+      </w:r>
+      <w:r>
+        <w:rPr>
+          <w:highlight w:val="yellow"/>
+        </w:rPr>
+        <w:fldChar w:fldCharType="end"/>
+      </w:r>
+      <w:r>
+        <w:t>, converges in 71 gradient descent steps, and shows only overshoot in the angular velocity with an initial state of x0 = [2.0012, -0.1430, 0.4265, 0.5435].</w:t>
+      </w:r>
+    </w:p>
+    <w:p>
+      <w:pPr>
+        <w:ind w:firstLine="0"/>
+      </w:pPr>
+      <w:r>
+        <w:rPr>
+          <w:noProof/>
+        </w:rPr>
+        <w:lastRenderedPageBreak/>
+        <w:drawing>
+          <wp:inline distT="0" distB="0" distL="0" distR="0" wp14:anchorId="7C6D6C65" wp14:editId="24DCBBE3">
+            <wp:extent cx="5283835" cy="3941445"/>
+            <wp:effectExtent l="0" t="0" r="0" b="1905"/>
+            <wp:docPr id="6" name="Picture 6" descr="Histogram&#10;&#10;Description automatically generated"/>
+            <wp:cNvGraphicFramePr>
+              <a:graphicFrameLocks xmlns:a="http://schemas.openxmlformats.org/drawingml/2006/main" noChangeAspect="1"/>
+            </wp:cNvGraphicFramePr>
+            <a:graphic xmlns:a="http://schemas.openxmlformats.org/drawingml/2006/main">
+              <a:graphicData uri="http://schemas.openxmlformats.org/drawingml/2006/picture">
+                <pic:pic xmlns:pic="http://schemas.openxmlformats.org/drawingml/2006/picture">
+                  <pic:nvPicPr>
+                    <pic:cNvPr id="6" name="Picture 6" descr="Histogram&#10;&#10;Description automatically generated"/>
+                    <pic:cNvPicPr>
+                      <a:picLocks noChangeAspect="1" noChangeArrowheads="1"/>
+                    </pic:cNvPicPr>
+                  </pic:nvPicPr>
+                  <pic:blipFill>
+                    <a:blip r:embed="rId15" cstate="print">
+                      <a:extLst>
+                        <a:ext uri="{28A0092B-C50C-407E-A947-70E740481C1C}">
+                          <a14:useLocalDpi xmlns:a14="http://schemas.microsoft.com/office/drawing/2010/main" val="0"/>
+                        </a:ext>
+                      </a:extLst>
+                    </a:blip>
+                    <a:srcRect/>
+                    <a:stretch>
+                      <a:fillRect/>
+                    </a:stretch>
+                  </pic:blipFill>
+                  <pic:spPr bwMode="auto">
+                    <a:xfrm>
+                      <a:off x="0" y="0"/>
+                      <a:ext cx="5283835" cy="3941445"/>
+                    </a:xfrm>
+                    <a:prstGeom prst="rect">
+                      <a:avLst/>
+                    </a:prstGeom>
+                    <a:noFill/>
+                    <a:ln>
+                      <a:noFill/>
+                    </a:ln>
+                  </pic:spPr>
+                </pic:pic>
+              </a:graphicData>
+            </a:graphic>
+          </wp:inline>
+        </w:drawing>
+      </w:r>
+    </w:p>
+    <w:p>
+      <w:pPr>
+        <w:ind w:firstLine="0"/>
+      </w:pPr>
+      <w:bookmarkStart w:id="4" w:name="_Ref117339584"/>
+      <w:r>
+        <w:rPr>
+          <w:b/>
+          <w:bCs/>
+        </w:rPr>
+        <w:t xml:space="preserve">Figure </w:t>
+      </w:r>
+      <w:r>
+        <w:rPr>
+          <w:b/>
+          <w:bCs/>
+        </w:rPr>
+        <w:fldChar w:fldCharType="begin"/>
+      </w:r>
+      <w:r>
+        <w:rPr>
+          <w:b/>
+          <w:bCs/>
+        </w:rPr>
+        <w:instrText xml:space="preserve"> SEQ Figure \* ARABIC </w:instrText>
+      </w:r>
+      <w:r>
+        <w:rPr>
+          <w:b/>
+          <w:bCs/>
+        </w:rPr>
+        <w:fldChar w:fldCharType="separate"/>
+      </w:r>
+      <w:r>
+        <w:rPr>
+          <w:b/>
+          <w:bCs/>
+          <w:noProof/>
+        </w:rPr>
+        <w:t>5</w:t>
+      </w:r>
+      <w:r>
+        <w:rPr>
+          <w:b/>
+          <w:bCs/>
+        </w:rPr>
+        <w:fldChar w:fldCharType="end"/>
+      </w:r>
+      <w:bookmarkEnd w:id="4"/>
+      <w:r>
+        <w:t xml:space="preserve">: Convergence of initial position (2.0012), initial velocity (-0.1430), initial angular orientation (0.4265), and initial angular velocity (0.5435) to a final position, x = [0, 0, 0, 0] in </w:t>
+      </w:r>
+      <w:r>
+        <w:t>71</w:t>
+      </w:r>
+      <w:r>
+        <w:t xml:space="preserve"> gradient descent steps.</w:t>
+      </w:r>
+    </w:p>
+    <w:p>
+      <w:pPr>
+        <w:ind w:firstLine="0"/>
+      </w:pPr>
+    </w:p>
+    <w:p>
+      <w:r>
+        <w:t xml:space="preserve">The last solution presented herein has practically no overshoot in any of the states (minimal overshoot in vertical position). This solution is shown in </w:t>
+      </w:r>
+      <w:r>
+        <w:rPr>
+          <w:highlight w:val="yellow"/>
+        </w:rPr>
+        <w:fldChar w:fldCharType="begin"/>
+      </w:r>
+      <w:r>
+        <w:instrText xml:space="preserve"> REF _Ref117341080 \h </w:instrText>
+      </w:r>
+      <w:r>
+        <w:rPr>
+          <w:highlight w:val="yellow"/>
+        </w:rPr>
+      </w:r>
+      <w:r>
+        <w:rPr>
+          <w:highlight w:val="yellow"/>
+        </w:rPr>
+        <w:instrText xml:space="preserve"> \* MERGEFORMAT </w:instrText>
+      </w:r>
+      <w:r>
+        <w:rPr>
+          <w:highlight w:val="yellow"/>
+        </w:rPr>
+        <w:fldChar w:fldCharType="separate"/>
+      </w:r>
+      <w:r>
+        <w:t xml:space="preserve">Figure </w:t>
+      </w:r>
+      <w:r>
+        <w:rPr>
+          <w:noProof/>
+        </w:rPr>
+        <w:t>6</w:t>
+      </w:r>
+      <w:r>
+        <w:rPr>
+          <w:highlight w:val="yellow"/>
+        </w:rPr>
+        <w:fldChar w:fldCharType="end"/>
+      </w:r>
+      <w:r>
+        <w:t>, converged in 66 gradient descent steps, and started at x0 = [0.2167, -0.0744, 0.8065, -0.0793].</w:t>
+      </w:r>
+    </w:p>
+    <w:p>
+      <w:r>
+        <w:rPr>
+          <w:noProof/>
+        </w:rPr>
+        <w:lastRenderedPageBreak/>
+        <w:drawing>
+          <wp:inline distT="0" distB="0" distL="0" distR="0" wp14:anchorId="5D2244BA" wp14:editId="48CF2E98">
+            <wp:extent cx="5445760" cy="3941445"/>
+            <wp:effectExtent l="0" t="0" r="2540" b="1905"/>
+            <wp:docPr id="7" name="Picture 7" descr="Chart, line chart&#10;&#10;Description automatically generated"/>
+            <wp:cNvGraphicFramePr>
+              <a:graphicFrameLocks xmlns:a="http://schemas.openxmlformats.org/drawingml/2006/main" noChangeAspect="1"/>
+            </wp:cNvGraphicFramePr>
+            <a:graphic xmlns:a="http://schemas.openxmlformats.org/drawingml/2006/main">
+              <a:graphicData uri="http://schemas.openxmlformats.org/drawingml/2006/picture">
+                <pic:pic xmlns:pic="http://schemas.openxmlformats.org/drawingml/2006/picture">
+                  <pic:nvPicPr>
+                    <pic:cNvPr id="7" name="Picture 7" descr="Chart, line chart&#10;&#10;Description automatically generated"/>
+                    <pic:cNvPicPr>
+                      <a:picLocks noChangeAspect="1" noChangeArrowheads="1"/>
+                    </pic:cNvPicPr>
+                  </pic:nvPicPr>
+                  <pic:blipFill>
+                    <a:blip r:embed="rId16" cstate="print">
+                      <a:extLst>
+                        <a:ext uri="{28A0092B-C50C-407E-A947-70E740481C1C}">
+                          <a14:useLocalDpi xmlns:a14="http://schemas.microsoft.com/office/drawing/2010/main" val="0"/>
+                        </a:ext>
+                      </a:extLst>
+                    </a:blip>
+                    <a:srcRect/>
+                    <a:stretch>
+                      <a:fillRect/>
+                    </a:stretch>
+                  </pic:blipFill>
+                  <pic:spPr bwMode="auto">
+                    <a:xfrm>
+                      <a:off x="0" y="0"/>
+                      <a:ext cx="5445760" cy="3941445"/>
+                    </a:xfrm>
+                    <a:prstGeom prst="rect">
+                      <a:avLst/>
+                    </a:prstGeom>
+                    <a:noFill/>
+                    <a:ln>
+                      <a:noFill/>
+                    </a:ln>
+                  </pic:spPr>
+                </pic:pic>
+              </a:graphicData>
+            </a:graphic>
+          </wp:inline>
+        </w:drawing>
+      </w:r>
+    </w:p>
+    <w:p>
+      <w:pPr>
+        <w:ind w:firstLine="0"/>
+      </w:pPr>
+      <w:bookmarkStart w:id="5" w:name="_Ref117341080"/>
+      <w:r>
+        <w:rPr>
+          <w:b/>
+          <w:bCs/>
+        </w:rPr>
+        <w:t xml:space="preserve">Figure </w:t>
+      </w:r>
+      <w:r>
+        <w:rPr>
+          <w:b/>
+          <w:bCs/>
+        </w:rPr>
+        <w:fldChar w:fldCharType="begin"/>
+      </w:r>
+      <w:r>
+        <w:rPr>
+          <w:b/>
+          <w:bCs/>
+        </w:rPr>
+        <w:instrText xml:space="preserve"> SEQ Figure \* ARABIC </w:instrText>
+      </w:r>
+      <w:r>
+        <w:rPr>
+          <w:b/>
+          <w:bCs/>
+        </w:rPr>
+        <w:fldChar w:fldCharType="separate"/>
+      </w:r>
+      <w:r>
+        <w:rPr>
+          <w:b/>
+          <w:bCs/>
+          <w:noProof/>
+        </w:rPr>
+        <w:t>6</w:t>
+      </w:r>
+      <w:r>
+        <w:rPr>
+          <w:b/>
+          <w:bCs/>
+        </w:rPr>
+        <w:fldChar w:fldCharType="end"/>
+      </w:r>
+      <w:bookmarkEnd w:id="5"/>
+      <w:r>
+        <w:t xml:space="preserve">: </w:t>
+      </w:r>
+      <w:r>
+        <w:t>Convergence of initial position (0.2167), initial velocity (-0.0744), initial angular orientation (0.8065), and initial angular velocity (</w:t>
+      </w:r>
+      <w:r>
+        <w:t>-</w:t>
+      </w:r>
+      <w:r>
+        <w:t xml:space="preserve">0.0793) to a final position, x = [0, 0, 0, 0] in </w:t>
+      </w:r>
+      <w:r>
+        <w:t>66</w:t>
+      </w:r>
+      <w:r>
+        <w:t xml:space="preserve"> gradient descent steps.</w:t>
+      </w:r>
+    </w:p>
+    <w:p/>
+    <w:p>
+      <w:pPr>
+        <w:ind w:firstLine="0"/>
+      </w:pPr>
+      <w:r>
+        <w:t xml:space="preserve">NOTE: </w:t>
+      </w:r>
+      <w:r>
+        <w:t>More results can be found in the “Results_Figures” folder in this report’s Github repo.</w:t>
+      </w:r>
+    </w:p>
+    <w:p>
+      <w:pPr>
+        <w:ind w:firstLine="0"/>
+      </w:pPr>
     </w:p>
     <w:sectPr>
       <w:headerReference w:type="default" r:id="rId17"/>
@@ -1857,45 +2621,6 @@
     </w:sectPr>
   </w:body>
 </w:document>
-</file>
-
-<file path=word/comments.xml><?xml version="1.0" encoding="utf-8"?>
-<w:comments xmlns:wpc="http://schemas.microsoft.com/office/word/2010/wordprocessingCanvas" xmlns:cx="http://schemas.microsoft.com/office/drawing/2014/chartex" xmlns:cx1="http://schemas.microsoft.com/office/drawing/2015/9/8/chartex" xmlns:cx2="http://schemas.microsoft.com/office/drawing/2015/10/21/chartex" xmlns:cx3="http://schemas.microsoft.com/office/drawing/2016/5/9/chartex" xmlns:cx4="http://schemas.microsoft.com/office/drawing/2016/5/10/chartex" xmlns:cx5="http://schemas.microsoft.com/office/drawing/2016/5/11/chartex" xmlns:cx6="http://schemas.microsoft.com/office/drawing/2016/5/12/chartex" xmlns:cx7="http://schemas.microsoft.com/office/drawing/2016/5/13/chartex" xmlns:cx8="http://schemas.microsoft.com/office/drawing/2016/5/14/chartex" xmlns:mc="http://schemas.openxmlformats.org/markup-compatibility/2006" xmlns:aink="http://schemas.microsoft.com/office/drawing/2016/ink" xmlns:am3d="http://schemas.microsoft.com/office/drawing/2017/model3d" xmlns:o="urn:schemas-microsoft-com:office:office" xmlns:oel="http://schemas.microsoft.com/office/2019/extlst" xmlns:r="http://schemas.openxmlformats.org/officeDocument/2006/relationships" xmlns:m="http://schemas.openxmlformats.org/officeDocument/2006/math" xmlns:v="urn:schemas-microsoft-com:vml" xmlns:wp14="http://schemas.microsoft.com/office/word/2010/wordprocessingDrawing" xmlns:wp="http://schemas.openxmlformats.org/drawingml/2006/wordprocessingDrawing" xmlns:w10="urn:schemas-microsoft-com:office:word" xmlns:w="http://schemas.openxmlformats.org/wordprocessingml/2006/main" xmlns:w14="http://schemas.microsoft.com/office/word/2010/wordml" xmlns:w15="http://schemas.microsoft.com/office/word/2012/wordml" xmlns:w16cex="http://schemas.microsoft.com/office/word/2018/wordml/cex" xmlns:w16cid="http://schemas.microsoft.com/office/word/2016/wordml/cid" xmlns:w16="http://schemas.microsoft.com/office/word/2018/wordml" xmlns:w16sdtdh="http://schemas.microsoft.com/office/word/2020/wordml/sdtdatahash" xmlns:w16se="http://schemas.microsoft.com/office/word/2015/wordml/symex" xmlns:wpg="http://schemas.microsoft.com/office/word/2010/wordprocessingGroup" xmlns:wpi="http://schemas.microsoft.com/office/word/2010/wordprocessingInk" xmlns:wne="http://schemas.microsoft.com/office/word/2006/wordml" xmlns:wps="http://schemas.microsoft.com/office/word/2010/wordprocessingShape" mc:Ignorable="w14 w15 w16se w16cid w16 w16cex w16sdtdh wp14">
-  <w:comment w:id="2" w:author="Joe Elio (Student)" w:date="2022-10-19T09:04:00Z" w:initials="JE(">
-    <w:p>
-      <w:pPr>
-        <w:pStyle w:val="CommentText"/>
-      </w:pPr>
-      <w:r>
-        <w:rPr>
-          <w:rStyle w:val="CommentReference"/>
-        </w:rPr>
-        <w:annotationRef/>
-      </w:r>
-      <w:r>
-        <w:t>Write about the neral network. Is it 4 layers deep or wide? Explain the functions and hidden variables used.</w:t>
-      </w:r>
-    </w:p>
-  </w:comment>
-</w:comments>
-</file>
-
-<file path=word/commentsExtended.xml><?xml version="1.0" encoding="utf-8"?>
-<w15:commentsEx xmlns:wpc="http://schemas.microsoft.com/office/word/2010/wordprocessingCanvas" xmlns:cx="http://schemas.microsoft.com/office/drawing/2014/chartex" xmlns:cx1="http://schemas.microsoft.com/office/drawing/2015/9/8/chartex" xmlns:cx2="http://schemas.microsoft.com/office/drawing/2015/10/21/chartex" xmlns:cx3="http://schemas.microsoft.com/office/drawing/2016/5/9/chartex" xmlns:cx4="http://schemas.microsoft.com/office/drawing/2016/5/10/chartex" xmlns:cx5="http://schemas.microsoft.com/office/drawing/2016/5/11/chartex" xmlns:cx6="http://schemas.microsoft.com/office/drawing/2016/5/12/chartex" xmlns:cx7="http://schemas.microsoft.com/office/drawing/2016/5/13/chartex" xmlns:cx8="http://schemas.microsoft.com/office/drawing/2016/5/14/chartex" xmlns:mc="http://schemas.openxmlformats.org/markup-compatibility/2006" xmlns:aink="http://schemas.microsoft.com/office/drawing/2016/ink" xmlns:am3d="http://schemas.microsoft.com/office/drawing/2017/model3d" xmlns:o="urn:schemas-microsoft-com:office:office" xmlns:oel="http://schemas.microsoft.com/office/2019/extlst" xmlns:r="http://schemas.openxmlformats.org/officeDocument/2006/relationships" xmlns:m="http://schemas.openxmlformats.org/officeDocument/2006/math" xmlns:v="urn:schemas-microsoft-com:vml" xmlns:wp14="http://schemas.microsoft.com/office/word/2010/wordprocessingDrawing" xmlns:wp="http://schemas.openxmlformats.org/drawingml/2006/wordprocessingDrawing" xmlns:w10="urn:schemas-microsoft-com:office:word" xmlns:w="http://schemas.openxmlformats.org/wordprocessingml/2006/main" xmlns:w14="http://schemas.microsoft.com/office/word/2010/wordml" xmlns:w15="http://schemas.microsoft.com/office/word/2012/wordml" xmlns:w16cex="http://schemas.microsoft.com/office/word/2018/wordml/cex" xmlns:w16cid="http://schemas.microsoft.com/office/word/2016/wordml/cid" xmlns:w16="http://schemas.microsoft.com/office/word/2018/wordml" xmlns:w16sdtdh="http://schemas.microsoft.com/office/word/2020/wordml/sdtdatahash" xmlns:w16se="http://schemas.microsoft.com/office/word/2015/wordml/symex" xmlns:wpg="http://schemas.microsoft.com/office/word/2010/wordprocessingGroup" xmlns:wpi="http://schemas.microsoft.com/office/word/2010/wordprocessingInk" xmlns:wne="http://schemas.microsoft.com/office/word/2006/wordml" xmlns:wps="http://schemas.microsoft.com/office/word/2010/wordprocessingShape" mc:Ignorable="w14 w15 w16se w16cid w16 w16cex w16sdtdh wp14">
-  <w15:commentEx w15:paraId="454A07DE" w15:done="0"/>
-</w15:commentsEx>
-</file>
-
-<file path=word/commentsExtensible.xml><?xml version="1.0" encoding="utf-8"?>
-<w16cex:commentsExtensible xmlns:wpc="http://schemas.microsoft.com/office/word/2010/wordprocessingCanvas" xmlns:cx="http://schemas.microsoft.com/office/drawing/2014/chartex" xmlns:cx1="http://schemas.microsoft.com/office/drawing/2015/9/8/chartex" xmlns:cx2="http://schemas.microsoft.com/office/drawing/2015/10/21/chartex" xmlns:cx3="http://schemas.microsoft.com/office/drawing/2016/5/9/chartex" xmlns:cx4="http://schemas.microsoft.com/office/drawing/2016/5/10/chartex" xmlns:cx5="http://schemas.microsoft.com/office/drawing/2016/5/11/chartex" xmlns:cx6="http://schemas.microsoft.com/office/drawing/2016/5/12/chartex" xmlns:cx7="http://schemas.microsoft.com/office/drawing/2016/5/13/chartex" xmlns:cx8="http://schemas.microsoft.com/office/drawing/2016/5/14/chartex" xmlns:mc="http://schemas.openxmlformats.org/markup-compatibility/2006" xmlns:aink="http://schemas.microsoft.com/office/drawing/2016/ink" xmlns:am3d="http://schemas.microsoft.com/office/drawing/2017/model3d" xmlns:o="urn:schemas-microsoft-com:office:office" xmlns:oel="http://schemas.microsoft.com/office/2019/extlst" xmlns:r="http://schemas.openxmlformats.org/officeDocument/2006/relationships" xmlns:m="http://schemas.openxmlformats.org/officeDocument/2006/math" xmlns:v="urn:schemas-microsoft-com:vml" xmlns:wp14="http://schemas.microsoft.com/office/word/2010/wordprocessingDrawing" xmlns:wp="http://schemas.openxmlformats.org/drawingml/2006/wordprocessingDrawing" xmlns:w10="urn:schemas-microsoft-com:office:word" xmlns:w="http://schemas.openxmlformats.org/wordprocessingml/2006/main" xmlns:w14="http://schemas.microsoft.com/office/word/2010/wordml" xmlns:w15="http://schemas.microsoft.com/office/word/2012/wordml" xmlns:w16cex="http://schemas.microsoft.com/office/word/2018/wordml/cex" xmlns:w16cid="http://schemas.microsoft.com/office/word/2016/wordml/cid" xmlns:w16="http://schemas.microsoft.com/office/word/2018/wordml" xmlns:w16sdtdh="http://schemas.microsoft.com/office/word/2020/wordml/sdtdatahash" xmlns:w16se="http://schemas.microsoft.com/office/word/2015/wordml/symex" xmlns:wpg="http://schemas.microsoft.com/office/word/2010/wordprocessingGroup" xmlns:wpi="http://schemas.microsoft.com/office/word/2010/wordprocessingInk" xmlns:wne="http://schemas.microsoft.com/office/word/2006/wordml" xmlns:wps="http://schemas.microsoft.com/office/word/2010/wordprocessingShape" mc:Ignorable="w14 w15 w16se w16cid w16 w16cex w16sdtdh wp14">
-  <w16cex:commentExtensible w16cex:durableId="26FA3C20" w16cex:dateUtc="2022-10-19T16:04:00Z"/>
-</w16cex:commentsExtensible>
-</file>
-
-<file path=word/commentsIds.xml><?xml version="1.0" encoding="utf-8"?>
-<w16cid:commentsIds xmlns:wpc="http://schemas.microsoft.com/office/word/2010/wordprocessingCanvas" xmlns:cx="http://schemas.microsoft.com/office/drawing/2014/chartex" xmlns:cx1="http://schemas.microsoft.com/office/drawing/2015/9/8/chartex" xmlns:cx2="http://schemas.microsoft.com/office/drawing/2015/10/21/chartex" xmlns:cx3="http://schemas.microsoft.com/office/drawing/2016/5/9/chartex" xmlns:cx4="http://schemas.microsoft.com/office/drawing/2016/5/10/chartex" xmlns:cx5="http://schemas.microsoft.com/office/drawing/2016/5/11/chartex" xmlns:cx6="http://schemas.microsoft.com/office/drawing/2016/5/12/chartex" xmlns:cx7="http://schemas.microsoft.com/office/drawing/2016/5/13/chartex" xmlns:cx8="http://schemas.microsoft.com/office/drawing/2016/5/14/chartex" xmlns:mc="http://schemas.openxmlformats.org/markup-compatibility/2006" xmlns:aink="http://schemas.microsoft.com/office/drawing/2016/ink" xmlns:am3d="http://schemas.microsoft.com/office/drawing/2017/model3d" xmlns:o="urn:schemas-microsoft-com:office:office" xmlns:oel="http://schemas.microsoft.com/office/2019/extlst" xmlns:r="http://schemas.openxmlformats.org/officeDocument/2006/relationships" xmlns:m="http://schemas.openxmlformats.org/officeDocument/2006/math" xmlns:v="urn:schemas-microsoft-com:vml" xmlns:wp14="http://schemas.microsoft.com/office/word/2010/wordprocessingDrawing" xmlns:wp="http://schemas.openxmlformats.org/drawingml/2006/wordprocessingDrawing" xmlns:w10="urn:schemas-microsoft-com:office:word" xmlns:w="http://schemas.openxmlformats.org/wordprocessingml/2006/main" xmlns:w14="http://schemas.microsoft.com/office/word/2010/wordml" xmlns:w15="http://schemas.microsoft.com/office/word/2012/wordml" xmlns:w16cex="http://schemas.microsoft.com/office/word/2018/wordml/cex" xmlns:w16cid="http://schemas.microsoft.com/office/word/2016/wordml/cid" xmlns:w16="http://schemas.microsoft.com/office/word/2018/wordml" xmlns:w16sdtdh="http://schemas.microsoft.com/office/word/2020/wordml/sdtdatahash" xmlns:w16se="http://schemas.microsoft.com/office/word/2015/wordml/symex" xmlns:wpg="http://schemas.microsoft.com/office/word/2010/wordprocessingGroup" xmlns:wpi="http://schemas.microsoft.com/office/word/2010/wordprocessingInk" xmlns:wne="http://schemas.microsoft.com/office/word/2006/wordml" xmlns:wps="http://schemas.microsoft.com/office/word/2010/wordprocessingShape" mc:Ignorable="w14 w15 w16se w16cid w16 w16cex w16sdtdh wp14">
-  <w16cid:commentId w16cid:paraId="454A07DE" w16cid:durableId="26FA3C20"/>
-</w16cid:commentsIds>
 </file>
 
 <file path=word/endnotes.xml><?xml version="1.0" encoding="utf-8"?>
@@ -1960,6 +2685,95 @@
 <file path=word/numbering.xml><?xml version="1.0" encoding="utf-8"?>
 <w:numbering xmlns:wpc="http://schemas.microsoft.com/office/word/2010/wordprocessingCanvas" xmlns:cx="http://schemas.microsoft.com/office/drawing/2014/chartex" xmlns:cx1="http://schemas.microsoft.com/office/drawing/2015/9/8/chartex" xmlns:cx2="http://schemas.microsoft.com/office/drawing/2015/10/21/chartex" xmlns:cx3="http://schemas.microsoft.com/office/drawing/2016/5/9/chartex" xmlns:cx4="http://schemas.microsoft.com/office/drawing/2016/5/10/chartex" xmlns:cx5="http://schemas.microsoft.com/office/drawing/2016/5/11/chartex" xmlns:cx6="http://schemas.microsoft.com/office/drawing/2016/5/12/chartex" xmlns:cx7="http://schemas.microsoft.com/office/drawing/2016/5/13/chartex" xmlns:cx8="http://schemas.microsoft.com/office/drawing/2016/5/14/chartex" xmlns:mc="http://schemas.openxmlformats.org/markup-compatibility/2006" xmlns:aink="http://schemas.microsoft.com/office/drawing/2016/ink" xmlns:am3d="http://schemas.microsoft.com/office/drawing/2017/model3d" xmlns:o="urn:schemas-microsoft-com:office:office" xmlns:oel="http://schemas.microsoft.com/office/2019/extlst" xmlns:r="http://schemas.openxmlformats.org/officeDocument/2006/relationships" xmlns:m="http://schemas.openxmlformats.org/officeDocument/2006/math" xmlns:v="urn:schemas-microsoft-com:vml" xmlns:wp14="http://schemas.microsoft.com/office/word/2010/wordprocessingDrawing" xmlns:wp="http://schemas.openxmlformats.org/drawingml/2006/wordprocessingDrawing" xmlns:w10="urn:schemas-microsoft-com:office:word" xmlns:w="http://schemas.openxmlformats.org/wordprocessingml/2006/main" xmlns:w14="http://schemas.microsoft.com/office/word/2010/wordml" xmlns:w15="http://schemas.microsoft.com/office/word/2012/wordml" xmlns:w16cex="http://schemas.microsoft.com/office/word/2018/wordml/cex" xmlns:w16cid="http://schemas.microsoft.com/office/word/2016/wordml/cid" xmlns:w16="http://schemas.microsoft.com/office/word/2018/wordml" xmlns:w16sdtdh="http://schemas.microsoft.com/office/word/2020/wordml/sdtdatahash" xmlns:w16se="http://schemas.microsoft.com/office/word/2015/wordml/symex" xmlns:wpg="http://schemas.microsoft.com/office/word/2010/wordprocessingGroup" xmlns:wpi="http://schemas.microsoft.com/office/word/2010/wordprocessingInk" xmlns:wne="http://schemas.microsoft.com/office/word/2006/wordml" xmlns:wps="http://schemas.microsoft.com/office/word/2010/wordprocessingShape" mc:Ignorable="w14 w15 w16se w16cid w16 w16cex w16sdtdh wp14">
   <w:abstractNum w:abstractNumId="0" w15:restartNumberingAfterBreak="0">
+    <w:nsid w:val="18C330C6"/>
+    <w:multiLevelType w:val="hybridMultilevel"/>
+    <w:tmpl w:val="92B258C8"/>
+    <w:lvl w:ilvl="0" w:tplc="07F20E4A">
+      <w:start w:val="1"/>
+      <w:numFmt w:val="decimal"/>
+      <w:lvlText w:val="%1."/>
+      <w:lvlJc w:val="left"/>
+      <w:pPr>
+        <w:ind w:left="1080" w:hanging="360"/>
+      </w:pPr>
+      <w:rPr>
+        <w:rFonts w:hint="default"/>
+      </w:rPr>
+    </w:lvl>
+    <w:lvl w:ilvl="1" w:tplc="04090019" w:tentative="1">
+      <w:start w:val="1"/>
+      <w:numFmt w:val="lowerLetter"/>
+      <w:lvlText w:val="%2."/>
+      <w:lvlJc w:val="left"/>
+      <w:pPr>
+        <w:ind w:left="1800" w:hanging="360"/>
+      </w:pPr>
+    </w:lvl>
+    <w:lvl w:ilvl="2" w:tplc="0409001B" w:tentative="1">
+      <w:start w:val="1"/>
+      <w:numFmt w:val="lowerRoman"/>
+      <w:lvlText w:val="%3."/>
+      <w:lvlJc w:val="right"/>
+      <w:pPr>
+        <w:ind w:left="2520" w:hanging="180"/>
+      </w:pPr>
+    </w:lvl>
+    <w:lvl w:ilvl="3" w:tplc="0409000F" w:tentative="1">
+      <w:start w:val="1"/>
+      <w:numFmt w:val="decimal"/>
+      <w:lvlText w:val="%4."/>
+      <w:lvlJc w:val="left"/>
+      <w:pPr>
+        <w:ind w:left="3240" w:hanging="360"/>
+      </w:pPr>
+    </w:lvl>
+    <w:lvl w:ilvl="4" w:tplc="04090019" w:tentative="1">
+      <w:start w:val="1"/>
+      <w:numFmt w:val="lowerLetter"/>
+      <w:lvlText w:val="%5."/>
+      <w:lvlJc w:val="left"/>
+      <w:pPr>
+        <w:ind w:left="3960" w:hanging="360"/>
+      </w:pPr>
+    </w:lvl>
+    <w:lvl w:ilvl="5" w:tplc="0409001B" w:tentative="1">
+      <w:start w:val="1"/>
+      <w:numFmt w:val="lowerRoman"/>
+      <w:lvlText w:val="%6."/>
+      <w:lvlJc w:val="right"/>
+      <w:pPr>
+        <w:ind w:left="4680" w:hanging="180"/>
+      </w:pPr>
+    </w:lvl>
+    <w:lvl w:ilvl="6" w:tplc="0409000F" w:tentative="1">
+      <w:start w:val="1"/>
+      <w:numFmt w:val="decimal"/>
+      <w:lvlText w:val="%7."/>
+      <w:lvlJc w:val="left"/>
+      <w:pPr>
+        <w:ind w:left="5400" w:hanging="360"/>
+      </w:pPr>
+    </w:lvl>
+    <w:lvl w:ilvl="7" w:tplc="04090019" w:tentative="1">
+      <w:start w:val="1"/>
+      <w:numFmt w:val="lowerLetter"/>
+      <w:lvlText w:val="%8."/>
+      <w:lvlJc w:val="left"/>
+      <w:pPr>
+        <w:ind w:left="6120" w:hanging="360"/>
+      </w:pPr>
+    </w:lvl>
+    <w:lvl w:ilvl="8" w:tplc="0409001B" w:tentative="1">
+      <w:start w:val="1"/>
+      <w:numFmt w:val="lowerRoman"/>
+      <w:lvlText w:val="%9."/>
+      <w:lvlJc w:val="right"/>
+      <w:pPr>
+        <w:ind w:left="6840" w:hanging="180"/>
+      </w:pPr>
+    </w:lvl>
+  </w:abstractNum>
+  <w:abstractNum w:abstractNumId="1" w15:restartNumberingAfterBreak="0">
     <w:nsid w:val="7FCF0A0B"/>
     <w:multiLevelType w:val="hybridMultilevel"/>
     <w:tmpl w:val="931C37D6"/>
@@ -2050,17 +2864,12 @@
     </w:lvl>
   </w:abstractNum>
   <w:num w:numId="1" w16cid:durableId="1847161680">
+    <w:abstractNumId w:val="1"/>
+  </w:num>
+  <w:num w:numId="2" w16cid:durableId="1291279696">
     <w:abstractNumId w:val="0"/>
   </w:num>
 </w:numbering>
-</file>
-
-<file path=word/people.xml><?xml version="1.0" encoding="utf-8"?>
-<w15:people xmlns:wpc="http://schemas.microsoft.com/office/word/2010/wordprocessingCanvas" xmlns:cx="http://schemas.microsoft.com/office/drawing/2014/chartex" xmlns:cx1="http://schemas.microsoft.com/office/drawing/2015/9/8/chartex" xmlns:cx2="http://schemas.microsoft.com/office/drawing/2015/10/21/chartex" xmlns:cx3="http://schemas.microsoft.com/office/drawing/2016/5/9/chartex" xmlns:cx4="http://schemas.microsoft.com/office/drawing/2016/5/10/chartex" xmlns:cx5="http://schemas.microsoft.com/office/drawing/2016/5/11/chartex" xmlns:cx6="http://schemas.microsoft.com/office/drawing/2016/5/12/chartex" xmlns:cx7="http://schemas.microsoft.com/office/drawing/2016/5/13/chartex" xmlns:cx8="http://schemas.microsoft.com/office/drawing/2016/5/14/chartex" xmlns:mc="http://schemas.openxmlformats.org/markup-compatibility/2006" xmlns:aink="http://schemas.microsoft.com/office/drawing/2016/ink" xmlns:am3d="http://schemas.microsoft.com/office/drawing/2017/model3d" xmlns:o="urn:schemas-microsoft-com:office:office" xmlns:oel="http://schemas.microsoft.com/office/2019/extlst" xmlns:r="http://schemas.openxmlformats.org/officeDocument/2006/relationships" xmlns:m="http://schemas.openxmlformats.org/officeDocument/2006/math" xmlns:v="urn:schemas-microsoft-com:vml" xmlns:wp14="http://schemas.microsoft.com/office/word/2010/wordprocessingDrawing" xmlns:wp="http://schemas.openxmlformats.org/drawingml/2006/wordprocessingDrawing" xmlns:w10="urn:schemas-microsoft-com:office:word" xmlns:w="http://schemas.openxmlformats.org/wordprocessingml/2006/main" xmlns:w14="http://schemas.microsoft.com/office/word/2010/wordml" xmlns:w15="http://schemas.microsoft.com/office/word/2012/wordml" xmlns:w16cex="http://schemas.microsoft.com/office/word/2018/wordml/cex" xmlns:w16cid="http://schemas.microsoft.com/office/word/2016/wordml/cid" xmlns:w16="http://schemas.microsoft.com/office/word/2018/wordml" xmlns:w16sdtdh="http://schemas.microsoft.com/office/word/2020/wordml/sdtdatahash" xmlns:w16se="http://schemas.microsoft.com/office/word/2015/wordml/symex" xmlns:wpg="http://schemas.microsoft.com/office/word/2010/wordprocessingGroup" xmlns:wpi="http://schemas.microsoft.com/office/word/2010/wordprocessingInk" xmlns:wne="http://schemas.microsoft.com/office/word/2006/wordml" xmlns:wps="http://schemas.microsoft.com/office/word/2010/wordprocessingShape" mc:Ignorable="w14 w15 w16se w16cid w16 w16cex w16sdtdh wp14">
-  <w15:person w15:author="Joe Elio (Student)">
-    <w15:presenceInfo w15:providerId="None" w15:userId="Joe Elio (Student)"/>
-  </w15:person>
-</w15:people>
 </file>
 
 <file path=word/styles.xml><?xml version="1.0" encoding="utf-8"?>
@@ -2461,7 +3270,7 @@
   <w:style w:type="paragraph" w:default="1" w:styleId="Normal">
     <w:name w:val="Normal"/>
     <w:qFormat/>
-    <w:rsid w:val="00542E13"/>
+    <w:rsid w:val="00D471FD"/>
     <w:pPr>
       <w:spacing w:line="480" w:lineRule="auto"/>
       <w:ind w:firstLine="720"/>
@@ -2983,6 +3792,15 @@
 </file>
 
 <file path=customXml/item1.xml><?xml version="1.0" encoding="utf-8"?>
+<?mso-contentType ?>
+<FormTemplates xmlns="http://schemas.microsoft.com/sharepoint/v3/contenttype/forms">
+  <Display>DocumentLibraryForm</Display>
+  <Edit>DocumentLibraryForm</Edit>
+  <New>DocumentLibraryForm</New>
+</FormTemplates>
+</file>
+
+<file path=customXml/item2.xml><?xml version="1.0" encoding="utf-8"?>
 <ct:contentTypeSchema xmlns:ct="http://schemas.microsoft.com/office/2006/metadata/contentType" xmlns:ma="http://schemas.microsoft.com/office/2006/metadata/properties/metaAttributes" ct:_="" ma:_="" ma:contentTypeName="Document" ma:contentTypeID="0x01010065617EEEF16BCF43B23FC1525B4B3C4F" ma:contentTypeVersion="13" ma:contentTypeDescription="Create a new document." ma:contentTypeScope="" ma:versionID="49f84aa4175f33ce41771eda8541093d">
   <xsd:schema xmlns:xsd="http://www.w3.org/2001/XMLSchema" xmlns:xs="http://www.w3.org/2001/XMLSchema" xmlns:p="http://schemas.microsoft.com/office/2006/metadata/properties" xmlns:ns3="a40ed9eb-5729-496f-9eb3-d69172c5fd76" xmlns:ns4="54ef5df6-da90-4bc0-9ec4-c162279c1da2" targetNamespace="http://schemas.microsoft.com/office/2006/metadata/properties" ma:root="true" ma:fieldsID="260e8686e26d590b3fe39eabeb2617cd" ns3:_="" ns4:_="">
     <xsd:import namespace="a40ed9eb-5729-496f-9eb3-d69172c5fd76"/>
@@ -3205,26 +4023,25 @@
 </ct:contentTypeSchema>
 </file>
 
-<file path=customXml/item2.xml><?xml version="1.0" encoding="utf-8"?>
-<?mso-contentType ?>
-<FormTemplates xmlns="http://schemas.microsoft.com/sharepoint/v3/contenttype/forms">
-  <Display>DocumentLibraryForm</Display>
-  <Edit>DocumentLibraryForm</Edit>
-  <New>DocumentLibraryForm</New>
-</FormTemplates>
+<file path=customXml/item3.xml><?xml version="1.0" encoding="utf-8"?>
+<b:Sources xmlns:b="http://schemas.openxmlformats.org/officeDocument/2006/bibliography" xmlns="http://schemas.openxmlformats.org/officeDocument/2006/bibliography" SelectedStyle="\IEEE2006OfficeOnline.xsl" StyleName="IEEE" Version="2006"/>
 </file>
 
-<file path=customXml/item3.xml><?xml version="1.0" encoding="utf-8"?>
+<file path=customXml/item4.xml><?xml version="1.0" encoding="utf-8"?>
 <p:properties xmlns:p="http://schemas.microsoft.com/office/2006/metadata/properties" xmlns:xsi="http://www.w3.org/2001/XMLSchema-instance" xmlns:pc="http://schemas.microsoft.com/office/infopath/2007/PartnerControls">
   <documentManagement/>
 </p:properties>
 </file>
 
-<file path=customXml/item4.xml><?xml version="1.0" encoding="utf-8"?>
-<b:Sources xmlns:b="http://schemas.openxmlformats.org/officeDocument/2006/bibliography" xmlns="http://schemas.openxmlformats.org/officeDocument/2006/bibliography" SelectedStyle="\IEEE2006OfficeOnline.xsl" StyleName="IEEE" Version="2006"/>
+<file path=customXml/itemProps1.xml><?xml version="1.0" encoding="utf-8"?>
+<ds:datastoreItem xmlns:ds="http://schemas.openxmlformats.org/officeDocument/2006/customXml" ds:itemID="{82AC64EC-C51C-4DAB-BD53-2CD874128CEF}">
+  <ds:schemaRefs>
+    <ds:schemaRef ds:uri="http://schemas.microsoft.com/sharepoint/v3/contenttype/forms"/>
+  </ds:schemaRefs>
+</ds:datastoreItem>
 </file>
 
-<file path=customXml/itemProps1.xml><?xml version="1.0" encoding="utf-8"?>
+<file path=customXml/itemProps2.xml><?xml version="1.0" encoding="utf-8"?>
 <ds:datastoreItem xmlns:ds="http://schemas.openxmlformats.org/officeDocument/2006/customXml" ds:itemID="{055EC627-5657-475F-BF45-1EC75D9E8DD0}">
   <ds:schemaRefs>
     <ds:schemaRef ds:uri="http://schemas.microsoft.com/office/2006/metadata/contentType"/>
@@ -3243,27 +4060,19 @@
 </ds:datastoreItem>
 </file>
 
-<file path=customXml/itemProps2.xml><?xml version="1.0" encoding="utf-8"?>
-<ds:datastoreItem xmlns:ds="http://schemas.openxmlformats.org/officeDocument/2006/customXml" ds:itemID="{82AC64EC-C51C-4DAB-BD53-2CD874128CEF}">
+<file path=customXml/itemProps3.xml><?xml version="1.0" encoding="utf-8"?>
+<ds:datastoreItem xmlns:ds="http://schemas.openxmlformats.org/officeDocument/2006/customXml" ds:itemID="{37F03F4D-C09E-4AE7-AA1C-09B8CD99BA60}">
   <ds:schemaRefs>
-    <ds:schemaRef ds:uri="http://schemas.microsoft.com/sharepoint/v3/contenttype/forms"/>
+    <ds:schemaRef ds:uri="http://schemas.openxmlformats.org/officeDocument/2006/bibliography"/>
   </ds:schemaRefs>
 </ds:datastoreItem>
 </file>
 
-<file path=customXml/itemProps3.xml><?xml version="1.0" encoding="utf-8"?>
+<file path=customXml/itemProps4.xml><?xml version="1.0" encoding="utf-8"?>
 <ds:datastoreItem xmlns:ds="http://schemas.openxmlformats.org/officeDocument/2006/customXml" ds:itemID="{27E025F7-3E64-4735-B4B0-112A35A17858}">
   <ds:schemaRefs>
     <ds:schemaRef ds:uri="http://schemas.microsoft.com/office/2006/metadata/properties"/>
     <ds:schemaRef ds:uri="http://schemas.microsoft.com/office/infopath/2007/PartnerControls"/>
   </ds:schemaRefs>
 </ds:datastoreItem>
-</file>
-
-<file path=customXml/itemProps4.xml><?xml version="1.0" encoding="utf-8"?>
-<ds:datastoreItem xmlns:ds="http://schemas.openxmlformats.org/officeDocument/2006/customXml" ds:itemID="{37F03F4D-C09E-4AE7-AA1C-09B8CD99BA60}">
-  <ds:schemaRefs>
-    <ds:schemaRef ds:uri="http://schemas.openxmlformats.org/officeDocument/2006/bibliography"/>
-  </ds:schemaRefs>
-</ds:datastoreItem>
 </file>
</xml_diff>